<commit_message>
fixes lab03, lab04. Waiting for scheme from Lesha
</commit_message>
<xml_diff>
--- a/LAB03/Tethnicheskiy_proekt.docx
+++ b/LAB03/Tethnicheskiy_proekt.docx
@@ -2,6 +2,93 @@
 <file path=word/document.xml><?xml version="1.0" encoding="utf-8"?>
 <w:document xmlns:wpc="http://schemas.microsoft.com/office/word/2010/wordprocessingCanvas" xmlns:cx="http://schemas.microsoft.com/office/drawing/2014/chartex" xmlns:cx1="http://schemas.microsoft.com/office/drawing/2015/9/8/chartex" xmlns:cx2="http://schemas.microsoft.com/office/drawing/2015/10/21/chartex" xmlns:cx3="http://schemas.microsoft.com/office/drawing/2016/5/9/chartex" xmlns:cx4="http://schemas.microsoft.com/office/drawing/2016/5/10/chartex" xmlns:cx5="http://schemas.microsoft.com/office/drawing/2016/5/11/chartex" xmlns:cx6="http://schemas.microsoft.com/office/drawing/2016/5/12/chartex" xmlns:cx7="http://schemas.microsoft.com/office/drawing/2016/5/13/chartex" xmlns:cx8="http://schemas.microsoft.com/office/drawing/2016/5/14/chartex" xmlns:mc="http://schemas.openxmlformats.org/markup-compatibility/2006" xmlns:aink="http://schemas.microsoft.com/office/drawing/2016/ink" xmlns:am3d="http://schemas.microsoft.com/office/drawing/2017/model3d" xmlns:o="urn:schemas-microsoft-com:office:office" xmlns:r="http://schemas.openxmlformats.org/officeDocument/2006/relationships" xmlns:m="http://schemas.openxmlformats.org/officeDocument/2006/math" xmlns:v="urn:schemas-microsoft-com:vml" xmlns:wp14="http://schemas.microsoft.com/office/word/2010/wordprocessingDrawing" xmlns:wp="http://schemas.openxmlformats.org/drawingml/2006/wordprocessingDrawing" xmlns:w10="urn:schemas-microsoft-com:office:word" xmlns:w="http://schemas.openxmlformats.org/wordprocessingml/2006/main" xmlns:w14="http://schemas.microsoft.com/office/word/2010/wordml" xmlns:w15="http://schemas.microsoft.com/office/word/2012/wordml" xmlns:w16cex="http://schemas.microsoft.com/office/word/2018/wordml/cex" xmlns:w16cid="http://schemas.microsoft.com/office/word/2016/wordml/cid" xmlns:w16="http://schemas.microsoft.com/office/word/2018/wordml" xmlns:w16sdtdh="http://schemas.microsoft.com/office/word/2020/wordml/sdtdatahash" xmlns:w16se="http://schemas.microsoft.com/office/word/2015/wordml/symex" xmlns:wpg="http://schemas.microsoft.com/office/word/2010/wordprocessingGroup" xmlns:wpi="http://schemas.microsoft.com/office/word/2010/wordprocessingInk" xmlns:wne="http://schemas.microsoft.com/office/word/2006/wordml" xmlns:wps="http://schemas.microsoft.com/office/word/2010/wordprocessingShape" mc:Ignorable="w14 w15 w16se w16cid w16 w16cex w16sdtdh wp14">
   <w:body>
+    <w:tbl>
+      <w:tblPr>
+        <w:tblStyle w:val="a3"/>
+        <w:tblW w:w="0" w:type="auto"/>
+        <w:tblInd w:w="0" w:type="dxa"/>
+        <w:tblBorders>
+          <w:top w:val="none" w:sz="0" w:space="0" w:color="auto"/>
+          <w:left w:val="none" w:sz="0" w:space="0" w:color="auto"/>
+          <w:bottom w:val="none" w:sz="0" w:space="0" w:color="auto"/>
+          <w:right w:val="none" w:sz="0" w:space="0" w:color="auto"/>
+          <w:insideH w:val="none" w:sz="0" w:space="0" w:color="auto"/>
+          <w:insideV w:val="none" w:sz="0" w:space="0" w:color="auto"/>
+        </w:tblBorders>
+        <w:tblLook w:val="04A0" w:firstRow="1" w:lastRow="0" w:firstColumn="1" w:lastColumn="0" w:noHBand="0" w:noVBand="1"/>
+      </w:tblPr>
+      <w:tblGrid>
+        <w:gridCol w:w="2830"/>
+      </w:tblGrid>
+      <w:tr>
+        <w:tc>
+          <w:tcPr>
+            <w:tcW w:w="2830" w:type="dxa"/>
+            <w:hideMark/>
+          </w:tcPr>
+          <w:p>
+            <w:pPr>
+              <w:spacing w:after="255" w:line="360" w:lineRule="auto"/>
+              <w:contextualSpacing/>
+              <w:jc w:val="center"/>
+              <w:rPr>
+                <w:rFonts w:ascii="Times New Roman" w:hAnsi="Times New Roman" w:cs="Times New Roman"/>
+                <w:sz w:val="24"/>
+                <w:szCs w:val="24"/>
+              </w:rPr>
+            </w:pPr>
+            <w:bookmarkStart w:id="0" w:name="_Hlk132920979"/>
+            <w:r>
+              <w:rPr>
+                <w:rFonts w:ascii="Times New Roman" w:hAnsi="Times New Roman" w:cs="Times New Roman"/>
+                <w:sz w:val="24"/>
+                <w:szCs w:val="24"/>
+              </w:rPr>
+              <w:t>УТВЕРЖДЕН</w:t>
+            </w:r>
+          </w:p>
+        </w:tc>
+      </w:tr>
+      <w:tr>
+        <w:tc>
+          <w:tcPr>
+            <w:tcW w:w="2830" w:type="dxa"/>
+            <w:hideMark/>
+          </w:tcPr>
+          <w:p>
+            <w:pPr>
+              <w:spacing w:after="255" w:line="360" w:lineRule="auto"/>
+              <w:contextualSpacing/>
+              <w:jc w:val="center"/>
+              <w:rPr>
+                <w:rFonts w:ascii="Times New Roman" w:hAnsi="Times New Roman" w:cs="Times New Roman"/>
+                <w:sz w:val="24"/>
+                <w:szCs w:val="24"/>
+              </w:rPr>
+            </w:pPr>
+            <w:r>
+              <w:rPr>
+                <w:rFonts w:ascii="Times New Roman" w:hAnsi="Times New Roman" w:cs="Times New Roman"/>
+                <w:sz w:val="24"/>
+                <w:szCs w:val="24"/>
+              </w:rPr>
+              <w:t>А.В.00001-01 33 01-1-ЛУ</w:t>
+            </w:r>
+          </w:p>
+        </w:tc>
+      </w:tr>
+    </w:tbl>
+    <w:p>
+      <w:pPr>
+        <w:spacing w:line="360" w:lineRule="auto"/>
+        <w:contextualSpacing/>
+        <w:rPr>
+          <w:rFonts w:ascii="Times New Roman" w:hAnsi="Times New Roman" w:cs="Times New Roman"/>
+          <w:sz w:val="24"/>
+          <w:szCs w:val="24"/>
+        </w:rPr>
+      </w:pPr>
+    </w:p>
     <w:tbl>
       <w:tblPr>
         <w:tblStyle w:val="a3"/>
@@ -36,7 +123,6 @@
                 <w:szCs w:val="24"/>
               </w:rPr>
             </w:pPr>
-            <w:bookmarkStart w:id="0" w:name="_Hlk132920979"/>
           </w:p>
         </w:tc>
         <w:tc>
@@ -498,15 +584,7 @@
                 <w:sz w:val="28"/>
                 <w:szCs w:val="28"/>
               </w:rPr>
-              <w:t xml:space="preserve">Листов </w:t>
-            </w:r>
-            <w:r>
-              <w:rPr>
-                <w:rFonts w:ascii="Times New Roman" w:hAnsi="Times New Roman" w:cs="Times New Roman"/>
-                <w:sz w:val="28"/>
-                <w:szCs w:val="28"/>
-              </w:rPr>
-              <w:t>13</w:t>
+              <w:t>Листов 9</w:t>
             </w:r>
           </w:p>
         </w:tc>
@@ -1021,42 +1099,6 @@
         <w:spacing w:line="360" w:lineRule="auto"/>
         <w:contextualSpacing/>
         <w:jc w:val="both"/>
-        <w:rPr>
-          <w:rFonts w:ascii="Times New Roman" w:hAnsi="Times New Roman" w:cs="Times New Roman"/>
-          <w:sz w:val="28"/>
-          <w:szCs w:val="28"/>
-        </w:rPr>
-      </w:pPr>
-    </w:p>
-    <w:p>
-      <w:pPr>
-        <w:spacing w:line="360" w:lineRule="auto"/>
-        <w:contextualSpacing/>
-        <w:jc w:val="center"/>
-        <w:rPr>
-          <w:rFonts w:ascii="Times New Roman" w:hAnsi="Times New Roman" w:cs="Times New Roman"/>
-          <w:sz w:val="28"/>
-          <w:szCs w:val="28"/>
-        </w:rPr>
-      </w:pPr>
-    </w:p>
-    <w:p>
-      <w:pPr>
-        <w:spacing w:line="360" w:lineRule="auto"/>
-        <w:contextualSpacing/>
-        <w:jc w:val="center"/>
-        <w:rPr>
-          <w:rFonts w:ascii="Times New Roman" w:hAnsi="Times New Roman" w:cs="Times New Roman"/>
-          <w:sz w:val="28"/>
-          <w:szCs w:val="28"/>
-        </w:rPr>
-      </w:pPr>
-    </w:p>
-    <w:p>
-      <w:pPr>
-        <w:spacing w:line="360" w:lineRule="auto"/>
-        <w:contextualSpacing/>
-        <w:jc w:val="center"/>
         <w:rPr>
           <w:rFonts w:ascii="Times New Roman" w:hAnsi="Times New Roman" w:cs="Times New Roman"/>
           <w:sz w:val="28"/>
@@ -4621,7 +4663,17 @@
                 <w:sz w:val="28"/>
                 <w:szCs w:val="28"/>
               </w:rPr>
-              <w:t>1 ВВЕДЕНИЕ</w:t>
+              <w:t xml:space="preserve">1 </w:t>
+            </w:r>
+            <w:r>
+              <w:rPr>
+                <w:rStyle w:val="a9"/>
+                <w:rFonts w:ascii="Times New Roman" w:hAnsi="Times New Roman" w:cs="Times New Roman"/>
+                <w:noProof/>
+                <w:sz w:val="28"/>
+                <w:szCs w:val="28"/>
+              </w:rPr>
+              <w:t>ОБЩИЕ ПОЛОЖЕНИЯ</w:t>
             </w:r>
             <w:r>
               <w:rPr>
@@ -5806,6 +5858,7 @@
         <w:lastRenderedPageBreak/>
         <w:t xml:space="preserve">1 </w:t>
       </w:r>
+      <w:bookmarkEnd w:id="1"/>
       <w:r>
         <w:rPr>
           <w:rFonts w:ascii="Times New Roman" w:hAnsi="Times New Roman" w:cs="Times New Roman"/>
@@ -5815,9 +5868,8 @@
           <w:sz w:val="28"/>
           <w:szCs w:val="28"/>
         </w:rPr>
-        <w:t>ВВЕДЕНИЕ</w:t>
-      </w:r>
-      <w:bookmarkEnd w:id="1"/>
+        <w:t>ОБЩИЕ ПОЛОЖЕНИЯ</w:t>
+      </w:r>
     </w:p>
     <w:p>
       <w:pPr>
@@ -6526,7 +6578,7 @@
           <w:sz w:val="28"/>
           <w:szCs w:val="28"/>
         </w:rPr>
-        <w:t>при авторизации пользователя на сервер отправляется: код из СМС сообщения. На клиент возвращается временный код подтверждения пользователя, либо ошибка авторизации</w:t>
+        <w:t>при авторизации пользователя на сервер отправляется код из СМС сообщения. На клиент возвращается временный код подтверждения пользователя, либо ошибка авторизации</w:t>
       </w:r>
       <w:r>
         <w:rPr>
@@ -6675,7 +6727,7 @@
           <w:szCs w:val="28"/>
         </w:rPr>
         <w:tab/>
-        <w:t>при погашении долга на устройстве сохраняется: сумма погашения долга. На сервер отправляется: название операции, уникальные идентификационные номера участников операции, сумма изменения задолженности</w:t>
+        <w:t>при погашении долга на устройстве сохраняется сумма погашения долга. На сервер отправляется: название операции, уникальные идентификационные номера участников операции, сумма изменения задолженности</w:t>
       </w:r>
       <w:r>
         <w:rPr>
@@ -7159,7 +7211,15 @@
           <w:sz w:val="28"/>
           <w:szCs w:val="28"/>
         </w:rPr>
-        <w:t>домашнюю страницу</w:t>
+        <w:t>Д</w:t>
+      </w:r>
+      <w:r>
+        <w:rPr>
+          <w:rFonts w:ascii="Times New Roman" w:hAnsi="Times New Roman" w:cs="Times New Roman"/>
+          <w:sz w:val="28"/>
+          <w:szCs w:val="28"/>
+        </w:rPr>
+        <w:t>омашнюю страницу</w:t>
       </w:r>
       <w:r>
         <w:rPr>
@@ -7881,7 +7941,71 @@
           <w:sz w:val="28"/>
           <w:szCs w:val="28"/>
         </w:rPr>
-        <w:t>при регистрации пользователя на сервер отправляются: имя, фамилия, отчество, номер телефона пользователя. На клиент приложения отправляется временный код подтверждения авторизации в программе, либо ошибка регистрации</w:t>
+        <w:t>при регистрации пользователя на сервер отправляются: имя, фамилия, отчество, номер телефона пользователя</w:t>
+      </w:r>
+      <w:r>
+        <w:rPr>
+          <w:rFonts w:ascii="Times New Roman" w:hAnsi="Times New Roman" w:cs="Times New Roman"/>
+          <w:sz w:val="28"/>
+          <w:szCs w:val="28"/>
+        </w:rPr>
+        <w:t xml:space="preserve"> </w:t>
+      </w:r>
+      <w:r>
+        <w:rPr>
+          <w:rFonts w:ascii="Times New Roman" w:hAnsi="Times New Roman" w:cs="Times New Roman"/>
+          <w:sz w:val="28"/>
+          <w:szCs w:val="28"/>
+        </w:rPr>
+        <w:t>(по маске +7 (ХХХ) ХХХ-ХХ-ХХ)</w:t>
+      </w:r>
+      <w:r>
+        <w:rPr>
+          <w:rFonts w:ascii="Times New Roman" w:hAnsi="Times New Roman" w:cs="Times New Roman"/>
+          <w:sz w:val="28"/>
+          <w:szCs w:val="28"/>
+        </w:rPr>
+        <w:t>. На клиент приложения отправляется временный код</w:t>
+      </w:r>
+      <w:r>
+        <w:rPr>
+          <w:rFonts w:ascii="Times New Roman" w:hAnsi="Times New Roman" w:cs="Times New Roman"/>
+          <w:sz w:val="28"/>
+          <w:szCs w:val="28"/>
+        </w:rPr>
+        <w:t xml:space="preserve"> </w:t>
+      </w:r>
+      <w:r>
+        <w:rPr>
+          <w:rFonts w:ascii="Times New Roman" w:hAnsi="Times New Roman" w:cs="Times New Roman"/>
+          <w:sz w:val="28"/>
+          <w:szCs w:val="28"/>
+        </w:rPr>
+        <w:t>подтверждения авторизации в программе</w:t>
+      </w:r>
+      <w:r>
+        <w:rPr>
+          <w:rFonts w:ascii="Times New Roman" w:hAnsi="Times New Roman" w:cs="Times New Roman"/>
+          <w:sz w:val="28"/>
+          <w:szCs w:val="28"/>
+        </w:rPr>
+        <w:t xml:space="preserve"> </w:t>
+      </w:r>
+      <w:r>
+        <w:rPr>
+          <w:rFonts w:ascii="Times New Roman" w:hAnsi="Times New Roman" w:cs="Times New Roman"/>
+          <w:sz w:val="28"/>
+          <w:szCs w:val="28"/>
+        </w:rPr>
+        <w:t>из 4 цифр</w:t>
+      </w:r>
+      <w:r>
+        <w:rPr>
+          <w:rFonts w:ascii="Times New Roman" w:hAnsi="Times New Roman" w:cs="Times New Roman"/>
+          <w:sz w:val="28"/>
+          <w:szCs w:val="28"/>
+        </w:rPr>
+        <w:t>, либо ошибка регистрации</w:t>
       </w:r>
       <w:r>
         <w:rPr>
@@ -7914,7 +8038,49 @@
           <w:sz w:val="28"/>
           <w:szCs w:val="28"/>
         </w:rPr>
-        <w:t>при авторизации пользователя на сервер отправляется: код из СМС сообщения. На клиент возвращается временный код подтверждения пользователя, либо ошибка авторизации</w:t>
+        <w:t>при авторизации пользователя на сервер отправляется: код из СМС сообщения. На клиент возвращает</w:t>
+      </w:r>
+      <w:r>
+        <w:rPr>
+          <w:rFonts w:ascii="Times New Roman" w:hAnsi="Times New Roman" w:cs="Times New Roman"/>
+          <w:sz w:val="28"/>
+          <w:szCs w:val="28"/>
+        </w:rPr>
+        <w:tab/>
+      </w:r>
+      <w:proofErr w:type="spellStart"/>
+      <w:r>
+        <w:rPr>
+          <w:rFonts w:ascii="Times New Roman" w:hAnsi="Times New Roman" w:cs="Times New Roman"/>
+          <w:sz w:val="28"/>
+          <w:szCs w:val="28"/>
+        </w:rPr>
+        <w:t>ся</w:t>
+      </w:r>
+      <w:proofErr w:type="spellEnd"/>
+      <w:r>
+        <w:rPr>
+          <w:rFonts w:ascii="Times New Roman" w:hAnsi="Times New Roman" w:cs="Times New Roman"/>
+          <w:sz w:val="28"/>
+          <w:szCs w:val="28"/>
+        </w:rPr>
+        <w:t xml:space="preserve"> временный код подтверждения пользователя</w:t>
+      </w:r>
+      <w:r>
+        <w:rPr>
+          <w:rFonts w:ascii="Times New Roman" w:hAnsi="Times New Roman" w:cs="Times New Roman"/>
+          <w:sz w:val="28"/>
+          <w:szCs w:val="28"/>
+        </w:rPr>
+        <w:t>, состоящий из 128 латинских букв в нижнем регистре и арабских цифр</w:t>
+      </w:r>
+      <w:r>
+        <w:rPr>
+          <w:rFonts w:ascii="Times New Roman" w:hAnsi="Times New Roman" w:cs="Times New Roman"/>
+          <w:sz w:val="28"/>
+          <w:szCs w:val="28"/>
+        </w:rPr>
+        <w:t>, либо ошибка авторизации</w:t>
       </w:r>
       <w:r>
         <w:rPr>
@@ -8026,7 +8192,39 @@
           <w:sz w:val="28"/>
           <w:szCs w:val="28"/>
         </w:rPr>
-        <w:t>На сервер отправляется название долга и уникальные идентификационные номера обоих участников операции, сумма задолженности и ее статус</w:t>
+        <w:t>На сервер отправляется название долга и уникальные идентификационные номера обоих участников операци</w:t>
+      </w:r>
+      <w:r>
+        <w:rPr>
+          <w:rFonts w:ascii="Times New Roman" w:hAnsi="Times New Roman" w:cs="Times New Roman"/>
+          <w:sz w:val="28"/>
+          <w:szCs w:val="28"/>
+        </w:rPr>
+        <w:t xml:space="preserve">и (арабские цифры от 1 до </w:t>
+      </w:r>
+      <w:r>
+        <w:rPr>
+          <w:rFonts w:ascii="Times New Roman" w:hAnsi="Times New Roman" w:cs="Times New Roman"/>
+          <w:sz w:val="28"/>
+          <w:szCs w:val="28"/>
+        </w:rPr>
+        <w:t>16777215</w:t>
+      </w:r>
+      <w:r>
+        <w:rPr>
+          <w:rFonts w:ascii="Times New Roman" w:hAnsi="Times New Roman" w:cs="Times New Roman"/>
+          <w:sz w:val="28"/>
+          <w:szCs w:val="28"/>
+        </w:rPr>
+        <w:t>)</w:t>
+      </w:r>
+      <w:r>
+        <w:rPr>
+          <w:rFonts w:ascii="Times New Roman" w:hAnsi="Times New Roman" w:cs="Times New Roman"/>
+          <w:sz w:val="28"/>
+          <w:szCs w:val="28"/>
+        </w:rPr>
+        <w:t>, сумма задолженности и ее статус</w:t>
       </w:r>
       <w:r>
         <w:rPr>
@@ -8164,6 +8362,7 @@
           <w:sz w:val="28"/>
           <w:szCs w:val="28"/>
         </w:rPr>
+        <w:lastRenderedPageBreak/>
         <w:t>- добавление по номеру телефона. На сервер отправляется номер телефона, на клиент возвращается подтверждение, либо уведомление об ошибке</w:t>
       </w:r>
       <w:r>
@@ -8192,7 +8391,6 @@
           <w:sz w:val="28"/>
           <w:szCs w:val="28"/>
         </w:rPr>
-        <w:lastRenderedPageBreak/>
         <w:t xml:space="preserve">6) </w:t>
       </w:r>
       <w:r>
@@ -8660,7 +8858,7 @@
     <w:p>
       <w:pPr>
         <w:spacing w:after="0" w:line="360" w:lineRule="auto"/>
-        <w:ind w:firstLine="708"/>
+        <w:ind w:firstLine="709"/>
         <w:contextualSpacing/>
         <w:jc w:val="both"/>
         <w:rPr>
@@ -8675,7 +8873,24 @@
           <w:sz w:val="28"/>
           <w:szCs w:val="28"/>
         </w:rPr>
-        <w:t xml:space="preserve">Программа состоит из </w:t>
+        <w:t xml:space="preserve">Функции, не требующие взаимодействия с другим пользователем и не являющиеся авторизацией или регистрацией, исполняются на устройстве пользователя. Остальные функции взаимодействуют с сервером и базой данных посредством </w:t>
+      </w:r>
+      <w:r>
+        <w:rPr>
+          <w:rFonts w:ascii="Times New Roman" w:hAnsi="Times New Roman" w:cs="Times New Roman"/>
+          <w:sz w:val="28"/>
+          <w:szCs w:val="28"/>
+          <w:lang w:val="en-US"/>
+        </w:rPr>
+        <w:t>Firebase</w:t>
+      </w:r>
+      <w:r>
+        <w:rPr>
+          <w:rFonts w:ascii="Times New Roman" w:hAnsi="Times New Roman" w:cs="Times New Roman"/>
+          <w:sz w:val="28"/>
+          <w:szCs w:val="28"/>
+        </w:rPr>
+        <w:t xml:space="preserve"> </w:t>
       </w:r>
       <w:proofErr w:type="spellStart"/>
       <w:r>
@@ -8683,8 +8898,9 @@
           <w:rFonts w:ascii="Times New Roman" w:hAnsi="Times New Roman" w:cs="Times New Roman"/>
           <w:sz w:val="28"/>
           <w:szCs w:val="28"/>
-        </w:rPr>
-        <w:t>фронтенд</w:t>
+          <w:lang w:val="en-US"/>
+        </w:rPr>
+        <w:t>api</w:t>
       </w:r>
       <w:proofErr w:type="spellEnd"/>
       <w:r>
@@ -8693,8 +8909,301 @@
           <w:sz w:val="28"/>
           <w:szCs w:val="28"/>
         </w:rPr>
-        <w:t>-части (визуальной, пользовательской) и бэкенд-части (серверной).</w:t>
-      </w:r>
+        <w:t>.</w:t>
+      </w:r>
+      <w:r>
+        <w:rPr>
+          <w:rFonts w:ascii="Times New Roman" w:hAnsi="Times New Roman" w:cs="Times New Roman"/>
+          <w:sz w:val="28"/>
+          <w:szCs w:val="28"/>
+        </w:rPr>
+        <w:t xml:space="preserve"> </w:t>
+      </w:r>
+      <w:bookmarkStart w:id="11" w:name="СсылкаНаРисунок1"/>
+      <w:r>
+        <w:rPr>
+          <w:rFonts w:ascii="Times New Roman" w:hAnsi="Times New Roman" w:cs="Times New Roman"/>
+          <w:sz w:val="28"/>
+          <w:szCs w:val="28"/>
+        </w:rPr>
+        <w:fldChar w:fldCharType="begin"/>
+      </w:r>
+      <w:r>
+        <w:rPr>
+          <w:rFonts w:ascii="Times New Roman" w:hAnsi="Times New Roman" w:cs="Times New Roman"/>
+          <w:sz w:val="28"/>
+          <w:szCs w:val="28"/>
+        </w:rPr>
+        <w:instrText xml:space="preserve"> HYPERLINK  \l "Рисунок1" </w:instrText>
+      </w:r>
+      <w:r>
+        <w:rPr>
+          <w:rFonts w:ascii="Times New Roman" w:hAnsi="Times New Roman" w:cs="Times New Roman"/>
+          <w:sz w:val="28"/>
+          <w:szCs w:val="28"/>
+        </w:rPr>
+      </w:r>
+      <w:r>
+        <w:rPr>
+          <w:rFonts w:ascii="Times New Roman" w:hAnsi="Times New Roman" w:cs="Times New Roman"/>
+          <w:sz w:val="28"/>
+          <w:szCs w:val="28"/>
+        </w:rPr>
+        <w:fldChar w:fldCharType="separate"/>
+      </w:r>
+      <w:r>
+        <w:rPr>
+          <w:rStyle w:val="a9"/>
+          <w:rFonts w:ascii="Times New Roman" w:hAnsi="Times New Roman" w:cs="Times New Roman"/>
+          <w:sz w:val="28"/>
+          <w:szCs w:val="28"/>
+        </w:rPr>
+        <w:t xml:space="preserve">На рисунке 1 </w:t>
+      </w:r>
+      <w:r>
+        <w:rPr>
+          <w:rStyle w:val="a9"/>
+          <w:rFonts w:ascii="Times New Roman" w:hAnsi="Times New Roman" w:cs="Times New Roman"/>
+          <w:sz w:val="28"/>
+          <w:szCs w:val="28"/>
+        </w:rPr>
+        <w:t>п</w:t>
+      </w:r>
+      <w:r>
+        <w:rPr>
+          <w:rStyle w:val="a9"/>
+          <w:rFonts w:ascii="Times New Roman" w:hAnsi="Times New Roman" w:cs="Times New Roman"/>
+          <w:sz w:val="28"/>
+          <w:szCs w:val="28"/>
+        </w:rPr>
+        <w:t>редставлена схема структуры программы.</w:t>
+      </w:r>
+      <w:r>
+        <w:rPr>
+          <w:rFonts w:ascii="Times New Roman" w:hAnsi="Times New Roman" w:cs="Times New Roman"/>
+          <w:sz w:val="28"/>
+          <w:szCs w:val="28"/>
+        </w:rPr>
+        <w:fldChar w:fldCharType="end"/>
+      </w:r>
+    </w:p>
+    <w:bookmarkEnd w:id="11"/>
+    <w:p>
+      <w:pPr>
+        <w:jc w:val="center"/>
+      </w:pPr>
+      <w:r>
+        <w:rPr>
+          <w:noProof/>
+        </w:rPr>
+        <w:drawing>
+          <wp:inline distT="0" distB="0" distL="0" distR="0" wp14:anchorId="233E57C0" wp14:editId="514693E3">
+            <wp:extent cx="3005417" cy="4038600"/>
+            <wp:effectExtent l="0" t="0" r="5080" b="0"/>
+            <wp:docPr id="1" name="Рисунок 1"/>
+            <wp:cNvGraphicFramePr>
+              <a:graphicFrameLocks xmlns:a="http://schemas.openxmlformats.org/drawingml/2006/main" noChangeAspect="1"/>
+            </wp:cNvGraphicFramePr>
+            <a:graphic xmlns:a="http://schemas.openxmlformats.org/drawingml/2006/main">
+              <a:graphicData uri="http://schemas.openxmlformats.org/drawingml/2006/picture">
+                <pic:pic xmlns:pic="http://schemas.openxmlformats.org/drawingml/2006/picture">
+                  <pic:nvPicPr>
+                    <pic:cNvPr id="0" name="Picture 1"/>
+                    <pic:cNvPicPr>
+                      <a:picLocks noChangeAspect="1" noChangeArrowheads="1"/>
+                    </pic:cNvPicPr>
+                  </pic:nvPicPr>
+                  <pic:blipFill>
+                    <a:blip r:embed="rId9" cstate="print">
+                      <a:extLst>
+                        <a:ext uri="{28A0092B-C50C-407E-A947-70E740481C1C}">
+                          <a14:useLocalDpi xmlns:a14="http://schemas.microsoft.com/office/drawing/2010/main" val="0"/>
+                        </a:ext>
+                      </a:extLst>
+                    </a:blip>
+                    <a:srcRect/>
+                    <a:stretch>
+                      <a:fillRect/>
+                    </a:stretch>
+                  </pic:blipFill>
+                  <pic:spPr bwMode="auto">
+                    <a:xfrm>
+                      <a:off x="0" y="0"/>
+                      <a:ext cx="3012575" cy="4048219"/>
+                    </a:xfrm>
+                    <a:prstGeom prst="rect">
+                      <a:avLst/>
+                    </a:prstGeom>
+                    <a:noFill/>
+                    <a:ln>
+                      <a:noFill/>
+                    </a:ln>
+                  </pic:spPr>
+                </pic:pic>
+              </a:graphicData>
+            </a:graphic>
+          </wp:inline>
+        </w:drawing>
+      </w:r>
+    </w:p>
+    <w:bookmarkStart w:id="12" w:name="Рисунок1"/>
+    <w:p>
+      <w:pPr>
+        <w:spacing w:after="0" w:line="360" w:lineRule="auto"/>
+        <w:jc w:val="center"/>
+        <w:rPr>
+          <w:rFonts w:ascii="Times New Roman" w:hAnsi="Times New Roman" w:cs="Times New Roman"/>
+          <w:sz w:val="28"/>
+          <w:szCs w:val="28"/>
+        </w:rPr>
+      </w:pPr>
+      <w:r>
+        <w:rPr>
+          <w:rFonts w:ascii="Times New Roman" w:hAnsi="Times New Roman" w:cs="Times New Roman"/>
+          <w:sz w:val="28"/>
+          <w:szCs w:val="28"/>
+        </w:rPr>
+        <w:fldChar w:fldCharType="begin"/>
+      </w:r>
+      <w:r>
+        <w:rPr>
+          <w:rFonts w:ascii="Times New Roman" w:hAnsi="Times New Roman" w:cs="Times New Roman"/>
+          <w:sz w:val="28"/>
+          <w:szCs w:val="28"/>
+        </w:rPr>
+        <w:instrText xml:space="preserve"> HYPERLINK  \l "СсылкаНаРисунок1" </w:instrText>
+      </w:r>
+      <w:r>
+        <w:rPr>
+          <w:rFonts w:ascii="Times New Roman" w:hAnsi="Times New Roman" w:cs="Times New Roman"/>
+          <w:sz w:val="28"/>
+          <w:szCs w:val="28"/>
+        </w:rPr>
+      </w:r>
+      <w:r>
+        <w:rPr>
+          <w:rFonts w:ascii="Times New Roman" w:hAnsi="Times New Roman" w:cs="Times New Roman"/>
+          <w:sz w:val="28"/>
+          <w:szCs w:val="28"/>
+        </w:rPr>
+        <w:fldChar w:fldCharType="separate"/>
+      </w:r>
+      <w:r>
+        <w:rPr>
+          <w:rStyle w:val="a9"/>
+          <w:rFonts w:ascii="Times New Roman" w:hAnsi="Times New Roman" w:cs="Times New Roman"/>
+          <w:sz w:val="28"/>
+          <w:szCs w:val="28"/>
+        </w:rPr>
+        <w:t xml:space="preserve">Рисунок 1 – </w:t>
+      </w:r>
+      <w:r>
+        <w:rPr>
+          <w:rStyle w:val="a9"/>
+          <w:rFonts w:ascii="Times New Roman" w:hAnsi="Times New Roman" w:cs="Times New Roman"/>
+          <w:sz w:val="28"/>
+          <w:szCs w:val="28"/>
+        </w:rPr>
+        <w:t>С</w:t>
+      </w:r>
+      <w:r>
+        <w:rPr>
+          <w:rStyle w:val="a9"/>
+          <w:rFonts w:ascii="Times New Roman" w:hAnsi="Times New Roman" w:cs="Times New Roman"/>
+          <w:sz w:val="28"/>
+          <w:szCs w:val="28"/>
+        </w:rPr>
+        <w:t>хема структу</w:t>
+      </w:r>
+      <w:r>
+        <w:rPr>
+          <w:rStyle w:val="a9"/>
+          <w:rFonts w:ascii="Times New Roman" w:hAnsi="Times New Roman" w:cs="Times New Roman"/>
+          <w:sz w:val="28"/>
+          <w:szCs w:val="28"/>
+        </w:rPr>
+        <w:t>р</w:t>
+      </w:r>
+      <w:r>
+        <w:rPr>
+          <w:rStyle w:val="a9"/>
+          <w:rFonts w:ascii="Times New Roman" w:hAnsi="Times New Roman" w:cs="Times New Roman"/>
+          <w:sz w:val="28"/>
+          <w:szCs w:val="28"/>
+        </w:rPr>
+        <w:t>ы программы</w:t>
+      </w:r>
+      <w:r>
+        <w:rPr>
+          <w:rFonts w:ascii="Times New Roman" w:hAnsi="Times New Roman" w:cs="Times New Roman"/>
+          <w:sz w:val="28"/>
+          <w:szCs w:val="28"/>
+        </w:rPr>
+        <w:fldChar w:fldCharType="end"/>
+      </w:r>
+    </w:p>
+    <w:bookmarkEnd w:id="12"/>
+    <w:p>
+      <w:pPr>
+        <w:spacing w:line="259" w:lineRule="auto"/>
+        <w:rPr>
+          <w:rFonts w:ascii="Times New Roman" w:eastAsiaTheme="majorEastAsia" w:hAnsi="Times New Roman" w:cs="Times New Roman"/>
+          <w:b/>
+          <w:bCs/>
+          <w:sz w:val="28"/>
+          <w:szCs w:val="28"/>
+        </w:rPr>
+      </w:pPr>
+      <w:r>
+        <w:rPr>
+          <w:rFonts w:ascii="Times New Roman" w:hAnsi="Times New Roman" w:cs="Times New Roman"/>
+          <w:b/>
+          <w:bCs/>
+          <w:sz w:val="28"/>
+          <w:szCs w:val="28"/>
+        </w:rPr>
+        <w:br w:type="page"/>
+      </w:r>
+    </w:p>
+    <w:p>
+      <w:pPr>
+        <w:pStyle w:val="1"/>
+        <w:spacing w:before="0" w:line="360" w:lineRule="auto"/>
+        <w:jc w:val="center"/>
+        <w:rPr>
+          <w:rFonts w:ascii="Times New Roman" w:hAnsi="Times New Roman" w:cs="Times New Roman"/>
+          <w:b/>
+          <w:bCs/>
+          <w:color w:val="auto"/>
+          <w:sz w:val="28"/>
+          <w:szCs w:val="28"/>
+        </w:rPr>
+      </w:pPr>
+      <w:r>
+        <w:rPr>
+          <w:rFonts w:ascii="Times New Roman" w:hAnsi="Times New Roman" w:cs="Times New Roman"/>
+          <w:b/>
+          <w:bCs/>
+          <w:color w:val="auto"/>
+          <w:sz w:val="28"/>
+          <w:szCs w:val="28"/>
+        </w:rPr>
+        <w:lastRenderedPageBreak/>
+        <w:t>7</w:t>
+      </w:r>
+      <w:bookmarkStart w:id="13" w:name="_Toc132920589"/>
+      <w:r>
+        <w:rPr>
+          <w:rFonts w:ascii="Times New Roman" w:hAnsi="Times New Roman" w:cs="Times New Roman"/>
+          <w:b/>
+          <w:bCs/>
+          <w:color w:val="auto"/>
+          <w:sz w:val="28"/>
+          <w:szCs w:val="28"/>
+        </w:rPr>
+        <w:t xml:space="preserve"> КОНФИГУРАЦИЯ ТЕХНИЧЕСКИХ СРЕДСТВ</w:t>
+      </w:r>
+      <w:bookmarkEnd w:id="13"/>
     </w:p>
     <w:p>
       <w:pPr>
@@ -8708,6 +9217,14 @@
           <w:szCs w:val="28"/>
         </w:rPr>
       </w:pPr>
+      <w:r>
+        <w:rPr>
+          <w:rFonts w:ascii="Times New Roman" w:hAnsi="Times New Roman" w:cs="Times New Roman"/>
+          <w:sz w:val="28"/>
+          <w:szCs w:val="28"/>
+        </w:rPr>
+        <w:t xml:space="preserve">Операционная система: мобильное приложение может работать на операционных системах </w:t>
+      </w:r>
       <w:proofErr w:type="spellStart"/>
       <w:r>
         <w:rPr>
@@ -8715,7 +9232,7 @@
           <w:sz w:val="28"/>
           <w:szCs w:val="28"/>
         </w:rPr>
-        <w:t>Фронтенд</w:t>
+        <w:t>iOS</w:t>
       </w:r>
       <w:proofErr w:type="spellEnd"/>
       <w:r>
@@ -8724,7 +9241,61 @@
           <w:sz w:val="28"/>
           <w:szCs w:val="28"/>
         </w:rPr>
-        <w:t>-часть программы обеспечивает взаимодействие пользователя и бэкенд-части программы.</w:t>
+        <w:t xml:space="preserve"> или </w:t>
+      </w:r>
+      <w:proofErr w:type="spellStart"/>
+      <w:r>
+        <w:rPr>
+          <w:rFonts w:ascii="Times New Roman" w:hAnsi="Times New Roman" w:cs="Times New Roman"/>
+          <w:sz w:val="28"/>
+          <w:szCs w:val="28"/>
+        </w:rPr>
+        <w:t>Android</w:t>
+      </w:r>
+      <w:proofErr w:type="spellEnd"/>
+      <w:r>
+        <w:rPr>
+          <w:rFonts w:ascii="Times New Roman" w:hAnsi="Times New Roman" w:cs="Times New Roman"/>
+          <w:sz w:val="28"/>
+          <w:szCs w:val="28"/>
+        </w:rPr>
+        <w:t xml:space="preserve">, поэтому технические устройства должны быть совместимы с выбранной операционной системой. Минимальная поддерживаемая версия </w:t>
+      </w:r>
+      <w:proofErr w:type="spellStart"/>
+      <w:r>
+        <w:rPr>
+          <w:rFonts w:ascii="Times New Roman" w:hAnsi="Times New Roman" w:cs="Times New Roman"/>
+          <w:sz w:val="28"/>
+          <w:szCs w:val="28"/>
+        </w:rPr>
+        <w:t>Android</w:t>
+      </w:r>
+      <w:proofErr w:type="spellEnd"/>
+      <w:r>
+        <w:rPr>
+          <w:rFonts w:ascii="Times New Roman" w:hAnsi="Times New Roman" w:cs="Times New Roman"/>
+          <w:sz w:val="28"/>
+          <w:szCs w:val="28"/>
+        </w:rPr>
+        <w:t xml:space="preserve"> должна быть не менее 6.0, а для </w:t>
+      </w:r>
+      <w:proofErr w:type="spellStart"/>
+      <w:r>
+        <w:rPr>
+          <w:rFonts w:ascii="Times New Roman" w:hAnsi="Times New Roman" w:cs="Times New Roman"/>
+          <w:sz w:val="28"/>
+          <w:szCs w:val="28"/>
+        </w:rPr>
+        <w:t>iOS</w:t>
+      </w:r>
+      <w:proofErr w:type="spellEnd"/>
+      <w:r>
+        <w:rPr>
+          <w:rFonts w:ascii="Times New Roman" w:hAnsi="Times New Roman" w:cs="Times New Roman"/>
+          <w:sz w:val="28"/>
+          <w:szCs w:val="28"/>
+        </w:rPr>
+        <w:t xml:space="preserve"> - не менее 10.</w:t>
       </w:r>
     </w:p>
     <w:p>
@@ -8745,25 +9316,7 @@
           <w:sz w:val="28"/>
           <w:szCs w:val="28"/>
         </w:rPr>
-        <w:t xml:space="preserve">Бэкенд-часть программы обеспечивает взаимодействие </w:t>
-      </w:r>
-      <w:proofErr w:type="spellStart"/>
-      <w:r>
-        <w:rPr>
-          <w:rFonts w:ascii="Times New Roman" w:hAnsi="Times New Roman" w:cs="Times New Roman"/>
-          <w:sz w:val="28"/>
-          <w:szCs w:val="28"/>
-        </w:rPr>
-        <w:t>фронтенд</w:t>
-      </w:r>
-      <w:proofErr w:type="spellEnd"/>
-      <w:r>
-        <w:rPr>
-          <w:rFonts w:ascii="Times New Roman" w:hAnsi="Times New Roman" w:cs="Times New Roman"/>
-          <w:sz w:val="28"/>
-          <w:szCs w:val="28"/>
-        </w:rPr>
-        <w:t>-части программы и СУБД.</w:t>
+        <w:t>Процессор: устройство должно иметь процессор на базе архитектуры ARMv7 и новее для обеспечения совместимости с операционной системой и приложением.</w:t>
       </w:r>
     </w:p>
     <w:p>
@@ -8784,78 +9337,8 @@
           <w:sz w:val="28"/>
           <w:szCs w:val="28"/>
         </w:rPr>
-        <w:t xml:space="preserve">Для реализации базы данных программы используется объектно-реляционная СУБД </w:t>
-      </w:r>
-      <w:proofErr w:type="spellStart"/>
-      <w:r>
-        <w:rPr>
-          <w:rFonts w:ascii="Times New Roman" w:hAnsi="Times New Roman" w:cs="Times New Roman"/>
-          <w:sz w:val="28"/>
-          <w:szCs w:val="28"/>
-        </w:rPr>
-        <w:t>PostgreSQL</w:t>
-      </w:r>
-      <w:proofErr w:type="spellEnd"/>
-      <w:r>
-        <w:rPr>
-          <w:rFonts w:ascii="Times New Roman" w:hAnsi="Times New Roman" w:cs="Times New Roman"/>
-          <w:sz w:val="28"/>
-          <w:szCs w:val="28"/>
-        </w:rPr>
-        <w:t>.</w:t>
-      </w:r>
-    </w:p>
-    <w:p/>
-    <w:p>
-      <w:pPr>
-        <w:spacing w:line="259" w:lineRule="auto"/>
-        <w:rPr>
-          <w:rFonts w:ascii="Times New Roman" w:eastAsiaTheme="majorEastAsia" w:hAnsi="Times New Roman" w:cs="Times New Roman"/>
-          <w:b/>
-          <w:bCs/>
-          <w:sz w:val="28"/>
-          <w:szCs w:val="28"/>
-        </w:rPr>
-      </w:pPr>
-      <w:r>
-        <w:rPr>
-          <w:rFonts w:ascii="Times New Roman" w:hAnsi="Times New Roman" w:cs="Times New Roman"/>
-          <w:b/>
-          <w:bCs/>
-          <w:sz w:val="28"/>
-          <w:szCs w:val="28"/>
-        </w:rPr>
-        <w:br w:type="page"/>
-      </w:r>
-    </w:p>
-    <w:p>
-      <w:pPr>
-        <w:pStyle w:val="1"/>
-        <w:spacing w:before="0" w:line="360" w:lineRule="auto"/>
-        <w:jc w:val="center"/>
-        <w:rPr>
-          <w:rFonts w:ascii="Times New Roman" w:hAnsi="Times New Roman" w:cs="Times New Roman"/>
-          <w:b/>
-          <w:bCs/>
-          <w:color w:val="auto"/>
-          <w:sz w:val="28"/>
-          <w:szCs w:val="28"/>
-        </w:rPr>
-      </w:pPr>
-      <w:bookmarkStart w:id="11" w:name="_Toc132920589"/>
-      <w:r>
-        <w:rPr>
-          <w:rFonts w:ascii="Times New Roman" w:hAnsi="Times New Roman" w:cs="Times New Roman"/>
-          <w:b/>
-          <w:bCs/>
-          <w:color w:val="auto"/>
-          <w:sz w:val="28"/>
-          <w:szCs w:val="28"/>
-        </w:rPr>
-        <w:lastRenderedPageBreak/>
-        <w:t>7 КОНФИГУРАЦИЯ ТЕХНИЧЕСКИХ СРЕДСТВ</w:t>
-      </w:r>
-      <w:bookmarkEnd w:id="11"/>
+        <w:t>Оперативная память: мобильное приложение должно иметь достаточно оперативной памяти для быстрой загрузки и обработки данных, поэтому устройство должно иметь не менее 2 ГБ оперативной памяти.</w:t>
+      </w:r>
     </w:p>
     <w:p>
       <w:pPr>
@@ -8875,79 +9358,7 @@
           <w:sz w:val="28"/>
           <w:szCs w:val="28"/>
         </w:rPr>
-        <w:t xml:space="preserve">Операционная система: мобильное приложение может работать на операционных системах </w:t>
-      </w:r>
-      <w:proofErr w:type="spellStart"/>
-      <w:r>
-        <w:rPr>
-          <w:rFonts w:ascii="Times New Roman" w:hAnsi="Times New Roman" w:cs="Times New Roman"/>
-          <w:sz w:val="28"/>
-          <w:szCs w:val="28"/>
-        </w:rPr>
-        <w:t>iOS</w:t>
-      </w:r>
-      <w:proofErr w:type="spellEnd"/>
-      <w:r>
-        <w:rPr>
-          <w:rFonts w:ascii="Times New Roman" w:hAnsi="Times New Roman" w:cs="Times New Roman"/>
-          <w:sz w:val="28"/>
-          <w:szCs w:val="28"/>
-        </w:rPr>
-        <w:t xml:space="preserve"> или </w:t>
-      </w:r>
-      <w:proofErr w:type="spellStart"/>
-      <w:r>
-        <w:rPr>
-          <w:rFonts w:ascii="Times New Roman" w:hAnsi="Times New Roman" w:cs="Times New Roman"/>
-          <w:sz w:val="28"/>
-          <w:szCs w:val="28"/>
-        </w:rPr>
-        <w:t>Android</w:t>
-      </w:r>
-      <w:proofErr w:type="spellEnd"/>
-      <w:r>
-        <w:rPr>
-          <w:rFonts w:ascii="Times New Roman" w:hAnsi="Times New Roman" w:cs="Times New Roman"/>
-          <w:sz w:val="28"/>
-          <w:szCs w:val="28"/>
-        </w:rPr>
-        <w:t xml:space="preserve">, поэтому технические устройства должны быть совместимы с выбранной операционной системой. Минимальная поддерживаемая версия </w:t>
-      </w:r>
-      <w:proofErr w:type="spellStart"/>
-      <w:r>
-        <w:rPr>
-          <w:rFonts w:ascii="Times New Roman" w:hAnsi="Times New Roman" w:cs="Times New Roman"/>
-          <w:sz w:val="28"/>
-          <w:szCs w:val="28"/>
-        </w:rPr>
-        <w:t>Android</w:t>
-      </w:r>
-      <w:proofErr w:type="spellEnd"/>
-      <w:r>
-        <w:rPr>
-          <w:rFonts w:ascii="Times New Roman" w:hAnsi="Times New Roman" w:cs="Times New Roman"/>
-          <w:sz w:val="28"/>
-          <w:szCs w:val="28"/>
-        </w:rPr>
-        <w:t xml:space="preserve"> должна быть не менее 6.0, а для </w:t>
-      </w:r>
-      <w:proofErr w:type="spellStart"/>
-      <w:r>
-        <w:rPr>
-          <w:rFonts w:ascii="Times New Roman" w:hAnsi="Times New Roman" w:cs="Times New Roman"/>
-          <w:sz w:val="28"/>
-          <w:szCs w:val="28"/>
-        </w:rPr>
-        <w:t>iOS</w:t>
-      </w:r>
-      <w:proofErr w:type="spellEnd"/>
-      <w:r>
-        <w:rPr>
-          <w:rFonts w:ascii="Times New Roman" w:hAnsi="Times New Roman" w:cs="Times New Roman"/>
-          <w:sz w:val="28"/>
-          <w:szCs w:val="28"/>
-        </w:rPr>
-        <w:t xml:space="preserve"> - не менее 10.</w:t>
+        <w:t>Хранилище: мобильное приложение должно иметь достаточно места для хранения данных, в том числе информации о долгах, поэтому устройство должно иметь не менее 8 ГБ встроенной памяти, а свободное место на устройстве не должно быть менее 120 МБ.</w:t>
       </w:r>
     </w:p>
     <w:p>
@@ -8968,7 +9379,7 @@
           <w:sz w:val="28"/>
           <w:szCs w:val="28"/>
         </w:rPr>
-        <w:t>Процессор: устройство должно иметь процессор на базе архитектуры ARMv7 и новее для обеспечения совместимости с операционной системой и приложением.</w:t>
+        <w:t>Дисплей: мобильное приложение должно отображаться на дисплее высокого качества с разрешением, соответствующим требованиям приложения, поэтому устройство должно иметь диагональ дисплея не менее 4,7 дюймов и разрешение HD (1280 x 720 пикселей).</w:t>
       </w:r>
     </w:p>
     <w:p>
@@ -8989,7 +9400,59 @@
           <w:sz w:val="28"/>
           <w:szCs w:val="28"/>
         </w:rPr>
-        <w:t>Оперативная память: мобильное приложение должно иметь достаточно оперативной памяти для быстрой загрузки и обработки данных, поэтому устройство должно иметь не менее 2 ГБ оперативной памяти.</w:t>
+        <w:t xml:space="preserve">Связь: мобильное приложение может использовать мобильные данные или </w:t>
+      </w:r>
+      <w:proofErr w:type="spellStart"/>
+      <w:r>
+        <w:rPr>
+          <w:rFonts w:ascii="Times New Roman" w:hAnsi="Times New Roman" w:cs="Times New Roman"/>
+          <w:sz w:val="28"/>
+          <w:szCs w:val="28"/>
+        </w:rPr>
+        <w:t>Wi</w:t>
+      </w:r>
+      <w:proofErr w:type="spellEnd"/>
+      <w:r>
+        <w:rPr>
+          <w:rFonts w:ascii="Times New Roman" w:hAnsi="Times New Roman" w:cs="Times New Roman"/>
+          <w:sz w:val="28"/>
+          <w:szCs w:val="28"/>
+        </w:rPr>
+        <w:t xml:space="preserve">-Fi для связи с Интернетом, поэтому устройство должно иметь </w:t>
+      </w:r>
+      <w:r>
+        <w:rPr>
+          <w:rFonts w:ascii="Times New Roman" w:hAnsi="Times New Roman" w:cs="Times New Roman"/>
+          <w:sz w:val="28"/>
+          <w:szCs w:val="28"/>
+        </w:rPr>
+        <w:t xml:space="preserve">минимальную </w:t>
+      </w:r>
+      <w:r>
+        <w:rPr>
+          <w:rFonts w:ascii="Times New Roman" w:hAnsi="Times New Roman" w:cs="Times New Roman"/>
+          <w:sz w:val="28"/>
+          <w:szCs w:val="28"/>
+        </w:rPr>
+        <w:t xml:space="preserve">поддержку 3G и </w:t>
+      </w:r>
+      <w:proofErr w:type="spellStart"/>
+      <w:r>
+        <w:rPr>
+          <w:rFonts w:ascii="Times New Roman" w:hAnsi="Times New Roman" w:cs="Times New Roman"/>
+          <w:sz w:val="28"/>
+          <w:szCs w:val="28"/>
+        </w:rPr>
+        <w:t>Wi</w:t>
+      </w:r>
+      <w:proofErr w:type="spellEnd"/>
+      <w:r>
+        <w:rPr>
+          <w:rFonts w:ascii="Times New Roman" w:hAnsi="Times New Roman" w:cs="Times New Roman"/>
+          <w:sz w:val="28"/>
+          <w:szCs w:val="28"/>
+        </w:rPr>
+        <w:t>-Fi с поддержкой стандарта 802.11n.</w:t>
       </w:r>
     </w:p>
     <w:p>
@@ -8998,109 +9461,6 @@
         <w:ind w:firstLine="709"/>
         <w:contextualSpacing/>
         <w:jc w:val="both"/>
-        <w:rPr>
-          <w:rFonts w:ascii="Times New Roman" w:hAnsi="Times New Roman" w:cs="Times New Roman"/>
-          <w:sz w:val="28"/>
-          <w:szCs w:val="28"/>
-        </w:rPr>
-      </w:pPr>
-      <w:r>
-        <w:rPr>
-          <w:rFonts w:ascii="Times New Roman" w:hAnsi="Times New Roman" w:cs="Times New Roman"/>
-          <w:sz w:val="28"/>
-          <w:szCs w:val="28"/>
-        </w:rPr>
-        <w:t>Хранилище: мобильное приложение должно иметь достаточно места для хранения данных, в том числе информации о долгах, поэтому устройство должно иметь не менее 8 ГБ встроенной памяти, а свободное место на устройстве не должно быть менее 120 МБ.</w:t>
-      </w:r>
-    </w:p>
-    <w:p>
-      <w:pPr>
-        <w:spacing w:after="0" w:line="360" w:lineRule="auto"/>
-        <w:ind w:firstLine="709"/>
-        <w:contextualSpacing/>
-        <w:jc w:val="both"/>
-        <w:rPr>
-          <w:rFonts w:ascii="Times New Roman" w:hAnsi="Times New Roman" w:cs="Times New Roman"/>
-          <w:sz w:val="28"/>
-          <w:szCs w:val="28"/>
-        </w:rPr>
-      </w:pPr>
-      <w:r>
-        <w:rPr>
-          <w:rFonts w:ascii="Times New Roman" w:hAnsi="Times New Roman" w:cs="Times New Roman"/>
-          <w:sz w:val="28"/>
-          <w:szCs w:val="28"/>
-        </w:rPr>
-        <w:t>Дисплей: мобильное приложение должно отображаться на дисплее высокого качества с разрешением, соответствующим требованиям приложения, поэтому устройство должно иметь диагональ дисплея не менее 4,7 дюймов и разрешение HD (1280 x 720 пикселей).</w:t>
-      </w:r>
-    </w:p>
-    <w:p>
-      <w:pPr>
-        <w:spacing w:after="0" w:line="360" w:lineRule="auto"/>
-        <w:ind w:firstLine="709"/>
-        <w:contextualSpacing/>
-        <w:jc w:val="both"/>
-      </w:pPr>
-      <w:r>
-        <w:rPr>
-          <w:rFonts w:ascii="Times New Roman" w:hAnsi="Times New Roman" w:cs="Times New Roman"/>
-          <w:sz w:val="28"/>
-          <w:szCs w:val="28"/>
-        </w:rPr>
-        <w:t xml:space="preserve">Связь: мобильное приложение может использовать мобильные данные или </w:t>
-      </w:r>
-      <w:proofErr w:type="spellStart"/>
-      <w:r>
-        <w:rPr>
-          <w:rFonts w:ascii="Times New Roman" w:hAnsi="Times New Roman" w:cs="Times New Roman"/>
-          <w:sz w:val="28"/>
-          <w:szCs w:val="28"/>
-        </w:rPr>
-        <w:t>Wi</w:t>
-      </w:r>
-      <w:proofErr w:type="spellEnd"/>
-      <w:r>
-        <w:rPr>
-          <w:rFonts w:ascii="Times New Roman" w:hAnsi="Times New Roman" w:cs="Times New Roman"/>
-          <w:sz w:val="28"/>
-          <w:szCs w:val="28"/>
-        </w:rPr>
-        <w:t xml:space="preserve">-Fi для связи с Интернетом, поэтому устройство должно иметь поддержку 3G и </w:t>
-      </w:r>
-      <w:proofErr w:type="spellStart"/>
-      <w:r>
-        <w:rPr>
-          <w:rFonts w:ascii="Times New Roman" w:hAnsi="Times New Roman" w:cs="Times New Roman"/>
-          <w:sz w:val="28"/>
-          <w:szCs w:val="28"/>
-        </w:rPr>
-        <w:t>Wi</w:t>
-      </w:r>
-      <w:proofErr w:type="spellEnd"/>
-      <w:r>
-        <w:rPr>
-          <w:rFonts w:ascii="Times New Roman" w:hAnsi="Times New Roman" w:cs="Times New Roman"/>
-          <w:sz w:val="28"/>
-          <w:szCs w:val="28"/>
-        </w:rPr>
-        <w:t>-Fi с поддержкой стандарта 802.11n.</w:t>
-      </w:r>
-    </w:p>
-    <w:p>
-      <w:pPr>
-        <w:pStyle w:val="2"/>
-        <w:spacing w:before="0" w:line="360" w:lineRule="auto"/>
-        <w:ind w:firstLine="709"/>
-        <w:contextualSpacing/>
-        <w:jc w:val="both"/>
-        <w:rPr>
-          <w:rFonts w:ascii="Times New Roman" w:hAnsi="Times New Roman" w:cs="Times New Roman"/>
-          <w:b/>
-          <w:bCs/>
-          <w:color w:val="auto"/>
-          <w:sz w:val="28"/>
-          <w:szCs w:val="28"/>
-        </w:rPr>
       </w:pPr>
     </w:p>
     <w:sectPr>
@@ -10140,6 +10500,7 @@
   <w:style w:type="character" w:default="1" w:styleId="a0">
     <w:name w:val="Default Paragraph Font"/>
     <w:uiPriority w:val="1"/>
+    <w:semiHidden/>
     <w:unhideWhenUsed/>
   </w:style>
   <w:style w:type="table" w:default="1" w:styleId="a1">
@@ -10318,6 +10679,30 @@
       <w:ind w:left="720"/>
       <w:contextualSpacing/>
     </w:pPr>
+  </w:style>
+  <w:style w:type="character" w:styleId="ab">
+    <w:name w:val="Unresolved Mention"/>
+    <w:basedOn w:val="a0"/>
+    <w:uiPriority w:val="99"/>
+    <w:semiHidden/>
+    <w:unhideWhenUsed/>
+    <w:rsid w:val="00E050BD"/>
+    <w:rPr>
+      <w:color w:val="605E5C"/>
+      <w:shd w:val="clear" w:color="auto" w:fill="E1DFDD"/>
+    </w:rPr>
+  </w:style>
+  <w:style w:type="character" w:styleId="ac">
+    <w:name w:val="FollowedHyperlink"/>
+    <w:basedOn w:val="a0"/>
+    <w:uiPriority w:val="99"/>
+    <w:semiHidden/>
+    <w:unhideWhenUsed/>
+    <w:rsid w:val="0016055D"/>
+    <w:rPr>
+      <w:color w:val="954F72" w:themeColor="followedHyperlink"/>
+      <w:u w:val="single"/>
+    </w:rPr>
   </w:style>
 </w:styles>
 </file>

</xml_diff>